<commit_message>
Added slide options to the List items on the first page
</commit_message>
<xml_diff>
--- a/resources.docx
+++ b/resources.docx
@@ -26,6 +26,8 @@
       <w:pPr>
         <w:rPr>
           <w:rFonts w:ascii="Times New Roman" w:eastAsia="Times New Roman" w:hAnsi="Times New Roman" w:cs="Times New Roman"/>
+          <w:color w:val="0000FF"/>
+          <w:u w:val="single"/>
           <w:lang w:eastAsia="en-GB"/>
         </w:rPr>
       </w:pPr>
@@ -38,6 +40,52 @@
             <w:lang w:eastAsia="en-GB"/>
           </w:rPr>
           <w:t>https://blog.jakelee.co.uk/reducing-the-size-of-textview-drawablestart-drawableends-using-styles/</w:t>
+        </w:r>
+      </w:hyperlink>
+    </w:p>
+    <w:p>
+      <w:pPr>
+        <w:rPr>
+          <w:rFonts w:ascii="Times New Roman" w:eastAsia="Times New Roman" w:hAnsi="Times New Roman" w:cs="Times New Roman"/>
+          <w:color w:val="0000FF"/>
+          <w:u w:val="single"/>
+          <w:lang w:eastAsia="en-GB"/>
+        </w:rPr>
+      </w:pPr>
+    </w:p>
+    <w:p>
+      <w:hyperlink r:id="rId6" w:history="1">
+        <w:r>
+          <w:rPr>
+            <w:rStyle w:val="Hyperlink"/>
+          </w:rPr>
+          <w:t>https://www.youtube.com/watch?v=LOcD1evBcSA&amp;t=627s</w:t>
+        </w:r>
+      </w:hyperlink>
+    </w:p>
+    <w:p>
+      <w:pPr>
+        <w:rPr>
+          <w:rFonts w:ascii="Times New Roman" w:eastAsia="Times New Roman" w:hAnsi="Times New Roman" w:cs="Times New Roman"/>
+          <w:lang w:eastAsia="en-GB"/>
+        </w:rPr>
+      </w:pPr>
+    </w:p>
+    <w:p>
+      <w:pPr>
+        <w:rPr>
+          <w:rFonts w:ascii="Times New Roman" w:eastAsia="Times New Roman" w:hAnsi="Times New Roman" w:cs="Times New Roman"/>
+          <w:lang w:eastAsia="en-GB"/>
+        </w:rPr>
+      </w:pPr>
+    </w:p>
+    <w:p>
+      <w:hyperlink r:id="rId7" w:history="1">
+        <w:r>
+          <w:rPr>
+            <w:rStyle w:val="Hyperlink"/>
+          </w:rPr>
+          <w:t>https://www.dignitasdigital.com/blog/how-to-make-your-progress-bar-as-aesthetically-pleasing-as-your-android-application/</w:t>
         </w:r>
       </w:hyperlink>
     </w:p>

</xml_diff>

<commit_message>
Created database and database manager to handle CRUD. Check for login while loading.
</commit_message>
<xml_diff>
--- a/resources.docx
+++ b/resources.docx
@@ -86,6 +86,28 @@
             <w:rStyle w:val="Hyperlink"/>
           </w:rPr>
           <w:t>https://www.dignitasdigital.com/blog/how-to-make-your-progress-bar-as-aesthetically-pleasing-as-your-android-application/</w:t>
+        </w:r>
+      </w:hyperlink>
+    </w:p>
+    <w:p/>
+    <w:p>
+      <w:hyperlink r:id="rId8" w:history="1">
+        <w:r>
+          <w:rPr>
+            <w:rStyle w:val="Hyperlink"/>
+          </w:rPr>
+          <w:t>https://github.com/baoyongzhang/SwipeMenuListView</w:t>
+        </w:r>
+      </w:hyperlink>
+    </w:p>
+    <w:p/>
+    <w:p>
+      <w:hyperlink r:id="rId9" w:history="1">
+        <w:r>
+          <w:rPr>
+            <w:rStyle w:val="Hyperlink"/>
+          </w:rPr>
+          <w:t>https://www.youtube.com/watch?v=onyAgaZzYDg</w:t>
         </w:r>
       </w:hyperlink>
     </w:p>

</xml_diff>

<commit_message>
Connected app to DB. Synchronize the first page with DB, login/logout works,create/edit task done + synchronize
</commit_message>
<xml_diff>
--- a/resources.docx
+++ b/resources.docx
@@ -108,6 +108,28 @@
             <w:rStyle w:val="Hyperlink"/>
           </w:rPr>
           <w:t>https://www.youtube.com/watch?v=onyAgaZzYDg</w:t>
+        </w:r>
+      </w:hyperlink>
+    </w:p>
+    <w:p/>
+    <w:p>
+      <w:hyperlink r:id="rId10" w:history="1">
+        <w:r>
+          <w:rPr>
+            <w:rStyle w:val="Hyperlink"/>
+          </w:rPr>
+          <w:t>https://stackoverflow.com/questions/2139134/how-to-send-an-object-from-one-android-activity-to-another-using-intents</w:t>
+        </w:r>
+      </w:hyperlink>
+    </w:p>
+    <w:p/>
+    <w:p>
+      <w:hyperlink r:id="rId11" w:history="1">
+        <w:r>
+          <w:rPr>
+            <w:rStyle w:val="Hyperlink"/>
+          </w:rPr>
+          <w:t>https://teamtreehouse.com/community/solved-parcelable-encountered-ioexception-writing-serializable-object-name-packageweatherday</w:t>
         </w:r>
       </w:hyperlink>
     </w:p>

</xml_diff>

<commit_message>
Calendar created and integrated. Functions such as date highlight and tasks on the chosen date are available
</commit_message>
<xml_diff>
--- a/resources.docx
+++ b/resources.docx
@@ -124,6 +124,11 @@
     </w:p>
     <w:p/>
     <w:p>
+      <w:pPr>
+        <w:rPr>
+          <w:rStyle w:val="Hyperlink"/>
+        </w:rPr>
+      </w:pPr>
       <w:hyperlink r:id="rId11" w:history="1">
         <w:r>
           <w:rPr>
@@ -133,6 +138,36 @@
         </w:r>
       </w:hyperlink>
     </w:p>
+    <w:p>
+      <w:pPr>
+        <w:rPr>
+          <w:rStyle w:val="Hyperlink"/>
+        </w:rPr>
+      </w:pPr>
+    </w:p>
+    <w:p>
+      <w:hyperlink r:id="rId12" w:history="1">
+        <w:r>
+          <w:rPr>
+            <w:rStyle w:val="Hyperlink"/>
+          </w:rPr>
+          <w:t>https://github.com/SpongeBobSun/mCalendarView</w:t>
+        </w:r>
+      </w:hyperlink>
+    </w:p>
+    <w:p/>
+    <w:p>
+      <w:hyperlink r:id="rId13" w:history="1">
+        <w:r>
+          <w:rPr>
+            <w:rStyle w:val="Hyperlink"/>
+          </w:rPr>
+          <w:t>https://stackoverflow.com/questions/3972568/java-date-getdate-deprecated-refactored-to-use-calendar-but-looks-ugly</w:t>
+        </w:r>
+      </w:hyperlink>
+    </w:p>
+    <w:p/>
+    <w:p/>
     <w:p/>
     <w:sectPr>
       <w:pgSz w:w="12240" w:h="15840"/>

</xml_diff>

<commit_message>
Finished all functions and debuging
</commit_message>
<xml_diff>
--- a/resources.docx
+++ b/resources.docx
@@ -157,6 +157,11 @@
     </w:p>
     <w:p/>
     <w:p>
+      <w:pPr>
+        <w:rPr>
+          <w:rStyle w:val="Hyperlink"/>
+        </w:rPr>
+      </w:pPr>
       <w:hyperlink r:id="rId13" w:history="1">
         <w:r>
           <w:rPr>
@@ -166,6 +171,24 @@
         </w:r>
       </w:hyperlink>
     </w:p>
+    <w:p>
+      <w:pPr>
+        <w:rPr>
+          <w:rStyle w:val="Hyperlink"/>
+        </w:rPr>
+      </w:pPr>
+    </w:p>
+    <w:p>
+      <w:hyperlink r:id="rId14" w:history="1">
+        <w:r>
+          <w:rPr>
+            <w:rStyle w:val="Hyperlink"/>
+          </w:rPr>
+          <w:t>https://www.youtube.com/watch?v=ATERxKKORbY</w:t>
+        </w:r>
+      </w:hyperlink>
+    </w:p>
+    <w:p/>
     <w:p/>
     <w:p/>
     <w:p/>

</xml_diff>